<commit_message>
added a new docx file named 'Biotechnology-contents-marine-biotech' this is the contents to be used for the Marine Biotechnology Section. The file includes that definition of Marine Biotechnology and its applications.
</commit_message>
<xml_diff>
--- a/Biotechnology-contents.docx
+++ b/Biotechnology-contents.docx
@@ -2458,6 +2458,20 @@
         </w:rPr>
         <w:t>Environmental effects: Biotechnology, particularly when used in agriculture, may have adverse effects on the environment. Herbicides and pesticides used in conjunction with genetically modified crops may have unforeseen consequences for ecosystems, soil health, and biodiversity. Additionally, the development of biofuels may result in alterations to land usage and deforestation, both of which may have detrimental effects on the environment.</w:t>
       </w:r>
+    </w:p>
+    <w:p>
+      <w:pPr>
+        <w:rPr>
+          <w:lang w:val="en-US"/>
+        </w:rPr>
+      </w:pPr>
+    </w:p>
+    <w:p>
+      <w:pPr>
+        <w:rPr>
+          <w:lang w:val="en-US"/>
+        </w:rPr>
+      </w:pPr>
     </w:p>
     <w:sectPr>
       <w:pgSz w:w="12240" w:h="15840"/>

</xml_diff>